<commit_message>
Letter of transmittal added
</commit_message>
<xml_diff>
--- a/Internship-Report-1830235.docx
+++ b/Internship-Report-1830235.docx
@@ -1519,6 +1519,402 @@
           <w:szCs w:val="24"/>
         </w:rPr>
       </w:pPr>
+    </w:p>
+    <w:p>
+      <w:pPr>
+        <w:rPr>
+          <w:rFonts w:ascii="Times New Roman" w:hAnsi="Times New Roman" w:cs="Times New Roman"/>
+          <w:sz w:val="24"/>
+          <w:szCs w:val="24"/>
+        </w:rPr>
+      </w:pPr>
+      <w:r>
+        <w:rPr>
+          <w:rFonts w:ascii="Times New Roman" w:hAnsi="Times New Roman" w:cs="Times New Roman"/>
+          <w:sz w:val="24"/>
+          <w:szCs w:val="24"/>
+        </w:rPr>
+        <w:t>September</w:t>
+      </w:r>
+      <w:r>
+        <w:rPr>
+          <w:rFonts w:ascii="Times New Roman" w:hAnsi="Times New Roman" w:cs="Times New Roman"/>
+          <w:sz w:val="24"/>
+          <w:szCs w:val="24"/>
+        </w:rPr>
+        <w:t xml:space="preserve"> 30, 2023</w:t>
+      </w:r>
+      <w:r>
+        <w:rPr>
+          <w:rFonts w:ascii="Times New Roman" w:hAnsi="Times New Roman" w:cs="Times New Roman"/>
+          <w:sz w:val="24"/>
+          <w:szCs w:val="24"/>
+        </w:rPr>
+        <w:br/>
+      </w:r>
+      <w:r>
+        <w:rPr>
+          <w:rFonts w:ascii="Times New Roman" w:hAnsi="Times New Roman" w:cs="Times New Roman"/>
+          <w:sz w:val="24"/>
+          <w:szCs w:val="24"/>
+        </w:rPr>
+        <w:t>Mr. Sajed Imtenanul Haque</w:t>
+      </w:r>
+      <w:r>
+        <w:rPr>
+          <w:rFonts w:ascii="Times New Roman" w:hAnsi="Times New Roman" w:cs="Times New Roman"/>
+          <w:sz w:val="24"/>
+          <w:szCs w:val="24"/>
+        </w:rPr>
+        <w:br/>
+      </w:r>
+      <w:r>
+        <w:rPr>
+          <w:rFonts w:ascii="Times New Roman" w:hAnsi="Times New Roman" w:cs="Times New Roman"/>
+          <w:sz w:val="24"/>
+          <w:szCs w:val="24"/>
+        </w:rPr>
+        <w:t>Lecturer</w:t>
+      </w:r>
+      <w:r>
+        <w:rPr>
+          <w:rFonts w:ascii="Times New Roman" w:hAnsi="Times New Roman" w:cs="Times New Roman"/>
+          <w:sz w:val="24"/>
+          <w:szCs w:val="24"/>
+        </w:rPr>
+        <w:br/>
+      </w:r>
+      <w:r>
+        <w:rPr>
+          <w:rFonts w:ascii="Times New Roman" w:hAnsi="Times New Roman" w:cs="Times New Roman"/>
+          <w:sz w:val="24"/>
+          <w:szCs w:val="24"/>
+        </w:rPr>
+        <w:t>Department of Computer Science and Engineering</w:t>
+      </w:r>
+      <w:r>
+        <w:rPr>
+          <w:rFonts w:ascii="Times New Roman" w:hAnsi="Times New Roman" w:cs="Times New Roman"/>
+          <w:sz w:val="24"/>
+          <w:szCs w:val="24"/>
+        </w:rPr>
+        <w:br/>
+      </w:r>
+      <w:r>
+        <w:rPr>
+          <w:rFonts w:ascii="Times New Roman" w:hAnsi="Times New Roman" w:cs="Times New Roman"/>
+          <w:sz w:val="24"/>
+          <w:szCs w:val="24"/>
+        </w:rPr>
+        <w:t>Independent University, Bangladesh</w:t>
+      </w:r>
+    </w:p>
+    <w:p>
+      <w:pPr>
+        <w:rPr>
+          <w:rFonts w:ascii="Times New Roman" w:hAnsi="Times New Roman" w:cs="Times New Roman"/>
+          <w:sz w:val="24"/>
+          <w:szCs w:val="24"/>
+        </w:rPr>
+      </w:pPr>
+      <w:r>
+        <w:rPr>
+          <w:rFonts w:ascii="Times New Roman" w:hAnsi="Times New Roman" w:cs="Times New Roman"/>
+          <w:sz w:val="24"/>
+          <w:szCs w:val="24"/>
+        </w:rPr>
+        <w:t xml:space="preserve">Subject: </w:t>
+      </w:r>
+      <w:r>
+        <w:rPr>
+          <w:rFonts w:ascii="Times New Roman" w:hAnsi="Times New Roman" w:cs="Times New Roman"/>
+          <w:sz w:val="24"/>
+          <w:szCs w:val="24"/>
+        </w:rPr>
+        <w:t>Letter of Submission for Internship Report</w:t>
+      </w:r>
+      <w:r>
+        <w:rPr>
+          <w:rFonts w:ascii="Times New Roman" w:hAnsi="Times New Roman" w:cs="Times New Roman"/>
+          <w:sz w:val="24"/>
+          <w:szCs w:val="24"/>
+        </w:rPr>
+        <w:t>, Summer 2023</w:t>
+      </w:r>
+    </w:p>
+    <w:p>
+      <w:pPr>
+        <w:rPr>
+          <w:rFonts w:ascii="Times New Roman" w:hAnsi="Times New Roman" w:cs="Times New Roman"/>
+          <w:sz w:val="24"/>
+          <w:szCs w:val="24"/>
+        </w:rPr>
+      </w:pPr>
+      <w:r>
+        <w:rPr>
+          <w:rFonts w:ascii="Times New Roman" w:hAnsi="Times New Roman" w:cs="Times New Roman"/>
+          <w:sz w:val="24"/>
+          <w:szCs w:val="24"/>
+        </w:rPr>
+        <w:t xml:space="preserve">With due respect </w:t>
+      </w:r>
+      <w:r>
+        <w:rPr>
+          <w:rFonts w:ascii="Times New Roman" w:hAnsi="Times New Roman" w:cs="Times New Roman"/>
+          <w:sz w:val="24"/>
+          <w:szCs w:val="24"/>
+        </w:rPr>
+        <w:t>to state that, I, Mahabub Hasan Rafi</w:t>
+      </w:r>
+      <w:r>
+        <w:rPr>
+          <w:rFonts w:ascii="Times New Roman" w:hAnsi="Times New Roman" w:cs="Times New Roman"/>
+          <w:sz w:val="24"/>
+          <w:szCs w:val="24"/>
+        </w:rPr>
+        <w:t>, from Internship Program</w:t>
+      </w:r>
+      <w:r>
+        <w:rPr>
+          <w:rFonts w:ascii="Times New Roman" w:hAnsi="Times New Roman" w:cs="Times New Roman"/>
+          <w:sz w:val="24"/>
+          <w:szCs w:val="24"/>
+        </w:rPr>
+        <w:t xml:space="preserve"> Summer – 2023, would like</w:t>
+      </w:r>
+      <w:r>
+        <w:rPr>
+          <w:rFonts w:ascii="Times New Roman" w:hAnsi="Times New Roman" w:cs="Times New Roman"/>
+          <w:sz w:val="24"/>
+          <w:szCs w:val="24"/>
+        </w:rPr>
+        <w:t xml:space="preserve"> to submit my internship report.</w:t>
+      </w:r>
+      <w:r>
+        <w:rPr>
+          <w:rFonts w:ascii="Times New Roman" w:hAnsi="Times New Roman" w:cs="Times New Roman"/>
+          <w:sz w:val="24"/>
+          <w:szCs w:val="24"/>
+        </w:rPr>
+        <w:t xml:space="preserve"> </w:t>
+      </w:r>
+      <w:r>
+        <w:rPr>
+          <w:rFonts w:ascii="Times New Roman" w:hAnsi="Times New Roman" w:cs="Times New Roman"/>
+          <w:sz w:val="24"/>
+          <w:szCs w:val="24"/>
+        </w:rPr>
+        <w:t xml:space="preserve">I'm </w:t>
+      </w:r>
+      <w:r>
+        <w:rPr>
+          <w:rFonts w:ascii="Times New Roman" w:hAnsi="Times New Roman" w:cs="Times New Roman"/>
+          <w:sz w:val="24"/>
+          <w:szCs w:val="24"/>
+        </w:rPr>
+        <w:t>pleased</w:t>
+      </w:r>
+      <w:r>
+        <w:rPr>
+          <w:rFonts w:ascii="Times New Roman" w:hAnsi="Times New Roman" w:cs="Times New Roman"/>
+          <w:sz w:val="24"/>
+          <w:szCs w:val="24"/>
+        </w:rPr>
+        <w:t xml:space="preserve"> to </w:t>
+      </w:r>
+      <w:r>
+        <w:rPr>
+          <w:rFonts w:ascii="Times New Roman" w:hAnsi="Times New Roman" w:cs="Times New Roman"/>
+          <w:sz w:val="24"/>
+          <w:szCs w:val="24"/>
+        </w:rPr>
+        <w:t>inform</w:t>
+      </w:r>
+      <w:r>
+        <w:rPr>
+          <w:rFonts w:ascii="Times New Roman" w:hAnsi="Times New Roman" w:cs="Times New Roman"/>
+          <w:sz w:val="24"/>
+          <w:szCs w:val="24"/>
+        </w:rPr>
+        <w:t xml:space="preserve"> that my internship program and the associated report </w:t>
+      </w:r>
+      <w:r>
+        <w:rPr>
+          <w:rFonts w:ascii="Times New Roman" w:hAnsi="Times New Roman" w:cs="Times New Roman"/>
+          <w:sz w:val="24"/>
+          <w:szCs w:val="24"/>
+        </w:rPr>
+        <w:t>has been completed</w:t>
+      </w:r>
+      <w:r>
+        <w:rPr>
+          <w:rFonts w:ascii="Times New Roman" w:hAnsi="Times New Roman" w:cs="Times New Roman"/>
+          <w:sz w:val="24"/>
+          <w:szCs w:val="24"/>
+        </w:rPr>
+        <w:t xml:space="preserve"> successful</w:t>
+      </w:r>
+      <w:r>
+        <w:rPr>
+          <w:rFonts w:ascii="Times New Roman" w:hAnsi="Times New Roman" w:cs="Times New Roman"/>
+          <w:sz w:val="24"/>
+          <w:szCs w:val="24"/>
+        </w:rPr>
+        <w:t>ly</w:t>
+      </w:r>
+      <w:r>
+        <w:rPr>
+          <w:rFonts w:ascii="Times New Roman" w:hAnsi="Times New Roman" w:cs="Times New Roman"/>
+          <w:sz w:val="24"/>
+          <w:szCs w:val="24"/>
+        </w:rPr>
+        <w:t xml:space="preserve">. From </w:t>
+      </w:r>
+      <w:r>
+        <w:rPr>
+          <w:rFonts w:ascii="Times New Roman" w:hAnsi="Times New Roman" w:cs="Times New Roman"/>
+          <w:sz w:val="24"/>
+          <w:szCs w:val="24"/>
+        </w:rPr>
+        <w:t>July</w:t>
+      </w:r>
+      <w:r>
+        <w:rPr>
+          <w:rFonts w:ascii="Times New Roman" w:hAnsi="Times New Roman" w:cs="Times New Roman"/>
+          <w:sz w:val="24"/>
+          <w:szCs w:val="24"/>
+        </w:rPr>
+        <w:t xml:space="preserve"> </w:t>
+      </w:r>
+      <w:r>
+        <w:rPr>
+          <w:rFonts w:ascii="Times New Roman" w:hAnsi="Times New Roman" w:cs="Times New Roman"/>
+          <w:sz w:val="24"/>
+          <w:szCs w:val="24"/>
+        </w:rPr>
+        <w:t>3</w:t>
+      </w:r>
+      <w:r>
+        <w:rPr>
+          <w:rFonts w:ascii="Times New Roman" w:hAnsi="Times New Roman" w:cs="Times New Roman"/>
+          <w:sz w:val="24"/>
+          <w:szCs w:val="24"/>
+        </w:rPr>
+        <w:t>, 202</w:t>
+      </w:r>
+      <w:r>
+        <w:rPr>
+          <w:rFonts w:ascii="Times New Roman" w:hAnsi="Times New Roman" w:cs="Times New Roman"/>
+          <w:sz w:val="24"/>
+          <w:szCs w:val="24"/>
+        </w:rPr>
+        <w:t>3</w:t>
+      </w:r>
+      <w:r>
+        <w:rPr>
+          <w:rFonts w:ascii="Times New Roman" w:hAnsi="Times New Roman" w:cs="Times New Roman"/>
+          <w:sz w:val="24"/>
+          <w:szCs w:val="24"/>
+        </w:rPr>
+        <w:t xml:space="preserve">, until the present, I worked as an intern at </w:t>
+      </w:r>
+      <w:r>
+        <w:rPr>
+          <w:rFonts w:ascii="Times New Roman" w:hAnsi="Times New Roman" w:cs="Times New Roman"/>
+          <w:sz w:val="24"/>
+          <w:szCs w:val="24"/>
+        </w:rPr>
+        <w:t>Fronture Technologies</w:t>
+      </w:r>
+      <w:r>
+        <w:rPr>
+          <w:rFonts w:ascii="Times New Roman" w:hAnsi="Times New Roman" w:cs="Times New Roman"/>
+          <w:sz w:val="24"/>
+          <w:szCs w:val="24"/>
+        </w:rPr>
+        <w:t xml:space="preserve"> Limited.</w:t>
+      </w:r>
+    </w:p>
+    <w:p>
+      <w:pPr>
+        <w:rPr>
+          <w:rFonts w:ascii="Times New Roman" w:hAnsi="Times New Roman" w:cs="Times New Roman"/>
+          <w:sz w:val="24"/>
+          <w:szCs w:val="24"/>
+        </w:rPr>
+      </w:pPr>
+      <w:r>
+        <w:rPr>
+          <w:rFonts w:ascii="Times New Roman" w:hAnsi="Times New Roman" w:cs="Times New Roman"/>
+          <w:sz w:val="24"/>
+          <w:szCs w:val="24"/>
+        </w:rPr>
+        <w:t xml:space="preserve">The experiences and tasks I undertook during my internship at </w:t>
+      </w:r>
+      <w:r>
+        <w:rPr>
+          <w:rFonts w:ascii="Times New Roman" w:hAnsi="Times New Roman" w:cs="Times New Roman"/>
+          <w:sz w:val="24"/>
+          <w:szCs w:val="24"/>
+        </w:rPr>
+        <w:t>Fronture Technologies</w:t>
+      </w:r>
+      <w:r>
+        <w:rPr>
+          <w:rFonts w:ascii="Times New Roman" w:hAnsi="Times New Roman" w:cs="Times New Roman"/>
+          <w:sz w:val="24"/>
+          <w:szCs w:val="24"/>
+        </w:rPr>
+        <w:t xml:space="preserve"> </w:t>
+      </w:r>
+      <w:r>
+        <w:rPr>
+          <w:rFonts w:ascii="Times New Roman" w:hAnsi="Times New Roman" w:cs="Times New Roman"/>
+          <w:sz w:val="24"/>
+          <w:szCs w:val="24"/>
+        </w:rPr>
+        <w:t xml:space="preserve">are reflected in this report. My main goal during this time was to expose myself to the company's </w:t>
+      </w:r>
+      <w:r>
+        <w:rPr>
+          <w:rFonts w:ascii="Times New Roman" w:hAnsi="Times New Roman" w:cs="Times New Roman"/>
+          <w:sz w:val="24"/>
+          <w:szCs w:val="24"/>
+        </w:rPr>
+        <w:t>recommended</w:t>
+      </w:r>
+      <w:r>
+        <w:rPr>
+          <w:rFonts w:ascii="Times New Roman" w:hAnsi="Times New Roman" w:cs="Times New Roman"/>
+          <w:sz w:val="24"/>
+          <w:szCs w:val="24"/>
+        </w:rPr>
+        <w:t xml:space="preserve"> technology fields. This included learning about software development methods and techniques, documentation, and research and development. </w:t>
+      </w:r>
+      <w:r>
+        <w:rPr>
+          <w:rFonts w:ascii="Times New Roman" w:hAnsi="Times New Roman" w:cs="Times New Roman"/>
+          <w:sz w:val="24"/>
+          <w:szCs w:val="24"/>
+        </w:rPr>
+        <w:t>Instead</w:t>
+      </w:r>
+      <w:r>
+        <w:rPr>
+          <w:rFonts w:ascii="Times New Roman" w:hAnsi="Times New Roman" w:cs="Times New Roman"/>
+          <w:sz w:val="24"/>
+          <w:szCs w:val="24"/>
+        </w:rPr>
+        <w:t xml:space="preserve"> of </w:t>
+      </w:r>
+      <w:r>
+        <w:rPr>
+          <w:rFonts w:ascii="Times New Roman" w:hAnsi="Times New Roman" w:cs="Times New Roman"/>
+          <w:sz w:val="24"/>
+          <w:szCs w:val="24"/>
+        </w:rPr>
+        <w:t>merely concentrating on the finished result, I tried to comprehend the software development process.</w:t>
+      </w:r>
     </w:p>
     <w:sectPr>
       <w:footerReference w:type="default" r:id="rId8"/>

</xml_diff>